<commit_message>
Closed set result on CIFAR10 for EfficientNet
</commit_message>
<xml_diff>
--- a/open-set-calibration/results/efficientnet_cifar10_closed.docx
+++ b/open-set-calibration/results/efficientnet_cifar10_closed.docx
@@ -5338,6 +5338,36 @@
           <w:rFonts w:ascii="Times New Roman" w:hAnsi="Times New Roman" w:cs="Times New Roman"/>
         </w:rPr>
       </w:pPr>
+      <w:r>
+        <w:rPr>
+          <w:rFonts w:ascii="Times New Roman" w:hAnsi="Times New Roman" w:cs="Times New Roman"/>
+        </w:rPr>
+        <w:t xml:space="preserve">ECE </w:t>
+      </w:r>
+      <w:proofErr w:type="spellStart"/>
+      <w:r>
+        <w:rPr>
+          <w:rFonts w:ascii="Times New Roman" w:hAnsi="Times New Roman" w:cs="Times New Roman"/>
+        </w:rPr>
+        <w:t>temperature_scaling</w:t>
+      </w:r>
+      <w:proofErr w:type="spellEnd"/>
+      <w:r>
+        <w:rPr>
+          <w:rFonts w:ascii="Times New Roman" w:hAnsi="Times New Roman" w:cs="Times New Roman"/>
+        </w:rPr>
+        <w:t xml:space="preserve"> calibration: 0.012198341868817833</w:t>
+      </w:r>
+      <w:bookmarkStart w:id="0" w:name="_GoBack"/>
+      <w:bookmarkEnd w:id="0"/>
+    </w:p>
+    <w:p>
+      <w:pPr>
+        <w:spacing w:after="0"/>
+        <w:rPr>
+          <w:rFonts w:ascii="Times New Roman" w:hAnsi="Times New Roman" w:cs="Times New Roman"/>
+        </w:rPr>
+      </w:pPr>
     </w:p>
     <w:p>
       <w:pPr>
@@ -6879,6 +6909,7 @@
         <w:rPr>
           <w:rFonts w:ascii="Times New Roman" w:hAnsi="Times New Roman" w:cs="Times New Roman"/>
         </w:rPr>
+        <w:lastRenderedPageBreak/>
         <w:t>epoch</w:t>
       </w:r>
       <w:proofErr w:type="gramEnd"/>
@@ -6929,7 +6960,6 @@
         <w:rPr>
           <w:rFonts w:ascii="Times New Roman" w:hAnsi="Times New Roman" w:cs="Times New Roman"/>
         </w:rPr>
-        <w:lastRenderedPageBreak/>
         <w:t>epoch</w:t>
       </w:r>
       <w:proofErr w:type="gramEnd"/>
@@ -9024,7 +9054,6 @@
           <w:rFonts w:ascii="Times New Roman" w:hAnsi="Times New Roman" w:cs="Times New Roman"/>
           <w:b/>
         </w:rPr>
-        <w:lastRenderedPageBreak/>
         <w:t>epoch=</w:t>
       </w:r>
       <w:proofErr w:type="gramEnd"/>
@@ -9685,8 +9714,6 @@
           <w:rFonts w:ascii="Times New Roman" w:hAnsi="Times New Roman" w:cs="Times New Roman"/>
         </w:rPr>
       </w:pPr>
-      <w:bookmarkStart w:id="0" w:name="_GoBack"/>
-      <w:bookmarkEnd w:id="0"/>
     </w:p>
     <w:p>
       <w:pPr>

</xml_diff>